<commit_message>
Change DTO to DAO, new BookDAO, fix issue with HASHBYTES
</commit_message>
<xml_diff>
--- a/Thiet ke CSDL-QLTV-20173281-TranTrungNghia_Project 1-Tuan7.docx
+++ b/Thiet ke CSDL-QLTV-20173281-TranTrungNghia_Project 1-Tuan7.docx
@@ -1232,7 +1232,7 @@
           </w:tcPr>
           <w:p>
             <w:r>
-              <w:t>languageId</w:t>
+              <w:t>langId</w:t>
             </w:r>
           </w:p>
         </w:tc>
@@ -1601,6 +1601,9 @@
           </w:tcPr>
           <w:p>
             <w:r>
+              <w:t>r</w:t>
+            </w:r>
+            <w:r>
               <w:t>id</w:t>
             </w:r>
           </w:p>
@@ -2183,7 +2186,10 @@
           </w:tcPr>
           <w:p>
             <w:r>
-              <w:t>uid</w:t>
+              <w:t>s</w:t>
+            </w:r>
+            <w:r>
+              <w:t>id</w:t>
             </w:r>
           </w:p>
         </w:tc>
@@ -3332,11 +3338,9 @@
             <w:tcW w:w="1620" w:type="dxa"/>
           </w:tcPr>
           <w:p>
-            <w:bookmarkStart w:id="1" w:name="_GoBack"/>
             <w:r>
               <w:t>varchar(6)</w:t>
             </w:r>
-            <w:bookmarkEnd w:id="1"/>
           </w:p>
         </w:tc>
         <w:tc>
@@ -4394,8 +4398,10 @@
               <w:t>lan</w:t>
             </w:r>
             <w:r>
-              <w:t>guageName</w:t>
-            </w:r>
+              <w:t>guage</w:t>
+            </w:r>
+            <w:bookmarkStart w:id="1" w:name="_GoBack"/>
+            <w:bookmarkEnd w:id="1"/>
           </w:p>
         </w:tc>
         <w:tc>

</xml_diff>